<commit_message>
Spellingsfouten aangepakt + kwaliteitshandboek
</commit_message>
<xml_diff>
--- a/200108 BR 80805 Configuratieoverzicht.docx
+++ b/200108 BR 80805 Configuratieoverzicht.docx
@@ -1176,7 +1176,7 @@
           <w:i w:val="0"/>
           <w:lang w:val="nl-NL"/>
         </w:rPr>
-        <w:t xml:space="preserve">De opdrachtgever van de uit te voeren opdracht is Goedhart Repro BV. Goedhart Repro BV is een grafisch bedrijf met printlocaties in Helmond, Sittard en in België Antwerpen, Brussel en Olen. Goedhart Repro BV is groot geworden met het afdrukken van technische documenten en bouwtekeningen. </w:t>
+        <w:t xml:space="preserve">De opdrachtgever van de uit te voeren opdracht is Goedhart Groep b.v. Goedhart Groep b.v. is een grafisch bedrijf met meerder printlocaties Nederland en België. Goedhart Groep b.v. is groot geworden met het afdrukken van technische documenten en bouwtekeningen. </w:t>
       </w:r>
     </w:p>
     <w:p>
@@ -1192,7 +1192,7 @@
           <w:i w:val="0"/>
           <w:lang w:val="nl-NL"/>
         </w:rPr>
-        <w:t>Goedhart Repro BV verzorgt ook klanten met printers en plotters, deze worden op lease basis bij klanten geplaatst. Dit lease contract is opgesteld incl. papier en inkt vandaar dat het voor ons van groot belang is wat de printer en plotters hebben geproduceerd. Tevens kunnen wij de voorraden bij de klanten beperken. Er zijn nog geen tools die dit kunnen voor allerlei type plotters.</w:t>
+        <w:t>Goedhart Groep b.v. levert printers en plotters aan klanten, deze worden op lease basis bij klanten geplaatst. Dit lease contract is opgesteld incl. papier en inkt vandaar dat het voor ons van groot belang is wat de printer en plotters hebben geproduceerd. Tevens kunnen wij de voorraden bij de klanten beperken. Er zijn nog geen tools die dit kunnen voor allerlei type plotters.</w:t>
       </w:r>
     </w:p>
     <w:p>
@@ -1208,7 +1208,7 @@
           <w:i w:val="0"/>
           <w:lang w:val="nl-NL"/>
         </w:rPr>
-        <w:t xml:space="preserve">In de bestaande situatie dient de klant nog altijd handelingen te verrichten wat steeds tijd en aandacht vraagt. Klanten worden op het huidige moment nog gevraagd om handmatig de tellestanden van de bij hun geplaatste plotters te vermelden, Daarnaast moeten de klanten op het huidige moment zelf bellen wanneer de inkt cartridges leeg zijn of wanneer er een foutmelding tevoorschijn komt . Veel van deze handelingen zijn mogelijk niet langer nodig op het moment dat we op afstand machines kunnen uitlezen. Dit zal gedaan worden door de machine uit te lezen van een afstand, hiermee kunnen we tellerstanden, inkt cartridge inhoud en foutmeldingen zien terwijl we daarvoor niet op locatie hoeven te zijn. Daarmee kunnen we de toestellen beter beheren, kunnen we efficiënter werken en de kwaliteit van onze services voor de klant verhogen. </w:t>
+        <w:t xml:space="preserve">In de bestaande situatie dient de klant nog altijd handelingen te verrichten wat steeds tijd en aandacht vraagt. Klanten worden op het dit moment nog gevraagd om handmatig de tellerstanden van de bij hun geplaatste plotters te vermelden, Daarnaast moeten de klanten op het dit moment zelf bellen wanneer de inkt cartridges leeg zijn of wanneer er een foutmelding tevoorschijn komt . Veel van deze handelingen zijn mogelijk niet langer nodig op het moment dat we op afstand machines kunnen uitlezen. Dit zal gedaan worden door de machine uit te lezen door middel van een applicatie, hiermee kunnen we tellerstanden, inkt cartridge inhoud en foutmeldingen zien terwijl we daarvoor niet op locatie hoeven te zijn. Daarmee kunnen we de toestellen beter beheren, kunnen we efficiënter werken en de kwaliteit van onze services aan de klant verhogen. </w:t>
       </w:r>
     </w:p>
     <w:p>
@@ -1224,7 +1224,7 @@
           <w:i w:val="0"/>
           <w:lang w:val="nl-NL"/>
         </w:rPr>
-        <w:t>De contactpersonen voor dit project zullen zijn: Geerten Vester (Projectleider), René van Aerle (Stagebegeleider), Werknemers van Goedhart Repro BV die verantwoordelijk zijn voor het registreren van de tellerstanden en klanten van Goedhart Repro BV.</w:t>
+        <w:t>De contactpersonen voor dit project zullen zijn: Geerten Vester (Projectleider), René van Aerle (Stagebegeleider), werknemers van Goedhart Groep b.v. die verantwoordelijk zijn voor het registreren van de tellerstanden en klanten van Goedhart Groep b.v..</w:t>
       </w:r>
     </w:p>
     <w:p>
@@ -1240,7 +1240,7 @@
           <w:i w:val="0"/>
           <w:lang w:val="nl-NL"/>
         </w:rPr>
-        <w:t>De afspraken van het project zullen gemaakt worden met: Geerten Vester en René van Aerle. Daarnaast zullen er potentieel afspraken kunnen worden aangepast of toegevoegd door klanten en werknemers van Goedhart Repro BV.</w:t>
+        <w:t>De afspraken van het project zullen gemaakt worden met: Geerten Vester en René van Aerle. Daarnaast zullen er potentieel afspraken kunnen worden aangepast of toegevoegd door klanten en werknemers van Goedhart Groep b.v..</w:t>
       </w:r>
     </w:p>
     <w:p>
@@ -1256,7 +1256,7 @@
           <w:i w:val="0"/>
           <w:lang w:val="nl-NL"/>
         </w:rPr>
-        <w:t>Het product zal een tool zijn waarmee van afstand tellerstanden en inkt niveaus automatisch uitgelezen zal worden en de data die hiermee word verkregen opgestuurd zal worden naar Goedhart Repro BV, hiermee kan Goedhart Repro BV beter en sneller anticiperen en factureren. De tool zal via meerdere manieren de data moeten kunnen versturen aangezien de mogelijkheden om data op te sturen per klant verschillen. De tool zou via een Applicatie of een Webpagina data moeten verkrijgen. Alle data zal verbonden zijn met het serienummer van het desbetreffende apparaat.</w:t>
+        <w:t>Het product zal een tool zijn waarmee van afstand tellerstanden en inkt niveaus automatisch uitgelezen zal worden en de data die hiermee wordt verkregen opgestuurd zal worden naar Goedhart Groep b.v., hiermee kan Goedhart Groep b.v. beter en sneller anticiperen en factureren. De tool zal op meerdere manieren de data moeten kunnen versturen aangezien de mogelijkheden om data op te sturen per klant verschillen, dit heeft te maken met de eisen van de klant met betrekking tot veiligheid. De tool zou via een applicatie of een webpagina data moeten verkrijgen. Alle data zal verbonden zijn met het serienummer van het desbetreffende apparaat.</w:t>
       </w:r>
     </w:p>
     <w:p>
@@ -1272,7 +1272,7 @@
           <w:i w:val="0"/>
           <w:lang w:val="nl-NL"/>
         </w:rPr>
-        <w:t>De tool zal de data verkrijgen door data die op de web interface staat uit te lezen en dit daarna in een database die zich bevindt bij Goedhart Repro BV te verwerken. De manier van het verkrijgen van de data zal gedaan worden door middel van “</w:t>
+        <w:t xml:space="preserve">De tool zal de data verkrijgen door data die op de web interface staat uit te lezen en dit daarna in een database die zich bevindt bij Goedhart Groep b.v. te verwerken. De manier van het verkrijgen van de data zal gedaan worden door middel van “web </w:t>
       </w:r>
       <w:proofErr w:type="spellStart"/>
       <w:r>
@@ -1280,7 +1280,7 @@
           <w:i w:val="0"/>
           <w:lang w:val="nl-NL"/>
         </w:rPr>
-        <w:t>Webscraping</w:t>
+        <w:t>scraping</w:t>
       </w:r>
       <w:proofErr w:type="spellEnd"/>
       <w:r>
@@ -1288,7 +1288,7 @@
           <w:i w:val="0"/>
           <w:lang w:val="nl-NL"/>
         </w:rPr>
-        <w:t>”. De “</w:t>
+        <w:t xml:space="preserve">”. De “web </w:t>
       </w:r>
       <w:proofErr w:type="spellStart"/>
       <w:r>
@@ -1296,7 +1296,7 @@
           <w:i w:val="0"/>
           <w:lang w:val="nl-NL"/>
         </w:rPr>
-        <w:t>Webscraping</w:t>
+        <w:t>scraping</w:t>
       </w:r>
       <w:proofErr w:type="spellEnd"/>
       <w:r>
@@ -1304,7 +1304,7 @@
           <w:i w:val="0"/>
           <w:lang w:val="nl-NL"/>
         </w:rPr>
-        <w:t xml:space="preserve">” zal gedaan worden </w:t>
+        <w:t xml:space="preserve">” zal gedaan </w:t>
       </w:r>
       <w:r>
         <w:rPr>
@@ -1312,7 +1312,23 @@
           <w:lang w:val="nl-NL"/>
         </w:rPr>
         <w:lastRenderedPageBreak/>
-        <w:t>door een programma geschreven met Python of door een extern programma te gebruiken. Het voordeel van een extern programma is dat het onderhoud makkelijker zal maken. Nadat de data verkregen is zal dit opgestuurd moeten worden door middel van email of door bijvoorbeeld poort 443. Nadat de data binnen is word het verwerkt in een database en zal het verwerkt worden in het systeem van Goedhart Repro BV.</w:t>
+        <w:t xml:space="preserve">worden door een programma geschreven met Python of door een extern programma te gebruiken. Het voordeel van een extern programma is dat het onderhoud makkelijker zal maken. Nadat de data verkregen is zal dit opgestuurd moeten worden door middel van email of door </w:t>
+      </w:r>
+      <w:proofErr w:type="spellStart"/>
+      <w:r>
+        <w:rPr>
+          <w:i w:val="0"/>
+          <w:lang w:val="nl-NL"/>
+        </w:rPr>
+        <w:t>https</w:t>
+      </w:r>
+      <w:proofErr w:type="spellEnd"/>
+      <w:r>
+        <w:rPr>
+          <w:i w:val="0"/>
+          <w:lang w:val="nl-NL"/>
+        </w:rPr>
+        <w:t>. Nadat de data binnen is wordt het verwerkt in een database en zal het verwerkt worden in het systeem van Goedhart Groep b.v..</w:t>
       </w:r>
     </w:p>
     <w:p>
@@ -1344,7 +1360,7 @@
           <w:i w:val="0"/>
           <w:lang w:val="nl-NL"/>
         </w:rPr>
-        <w:t>Dit is een totaalproduct waardoor er veel mogelijkheden zijn om het product te realiseren. Het is de bedoeling om het product te realiseren met zoveel mogelijke scenario’s te bereiken.</w:t>
+        <w:t>Dit is een totaalproduct waardoor er veel mogelijkheden zijn om het product te realiseren. Het is de bedoeling om het product te realiseren met zoveel mogelijk opstuurmogelijkheden.</w:t>
       </w:r>
     </w:p>
     <w:p>
@@ -1360,7 +1376,7 @@
           <w:i w:val="0"/>
           <w:lang w:val="nl-NL"/>
         </w:rPr>
-        <w:t>Het is mogelijk dat de webpagina’s van de toestellen veranderen, daarom is het belangrijk dat het mogelijk is om makkelijk de parameters van de “</w:t>
+        <w:t xml:space="preserve">Het is mogelijk dat de webpagina’s van de toestellen veranderen, daarom is het belangrijk dat het mogelijk is om makkelijk de parameters van de “web </w:t>
       </w:r>
       <w:proofErr w:type="spellStart"/>
       <w:r>
@@ -1368,7 +1384,7 @@
           <w:i w:val="0"/>
           <w:lang w:val="nl-NL"/>
         </w:rPr>
-        <w:t>Webscraping</w:t>
+        <w:t>scraping</w:t>
       </w:r>
       <w:proofErr w:type="spellEnd"/>
       <w:r>
@@ -1376,14 +1392,64 @@
           <w:i w:val="0"/>
           <w:lang w:val="nl-NL"/>
         </w:rPr>
-        <w:t>”  applicatie aan te kunnen passen. Daarnaast is moet er een mogelijkheid om nieuwe toestellen toe te voegen zodat er in de toekomst geen specialist hoeft te komen om dit te realiseren. Het product zal op een zogenaamde black box geplaatst worden bij de klant. Dit zal er voor zorgen dat het proces geautomatiseerd word.</w:t>
+        <w:t>”  applicatie aan te kunnen passen. Daarnaast moet er een mogelijkheid zijn om nieuwe toestellen toe te voegen zodat er in de toekomst geen specialist hoeft te komen om dit te realiseren. Het product zal op een zogenaamde black box geplaatst worden bij de klant. Dit zal er voor zorgen dat het proces geautomatiseerd wordt.</w:t>
+      </w:r>
+    </w:p>
+    <w:p>
+      <w:pPr>
+        <w:pStyle w:val="SPLinfo"/>
+        <w:rPr>
+          <w:i w:val="0"/>
+          <w:lang w:val="nl-NL"/>
+        </w:rPr>
+      </w:pPr>
+    </w:p>
+    <w:p>
+      <w:pPr>
+        <w:pStyle w:val="SPLinfo"/>
+        <w:rPr>
+          <w:i w:val="0"/>
+          <w:lang w:val="nl-NL"/>
+        </w:rPr>
+      </w:pPr>
+      <w:r>
+        <w:rPr>
+          <w:i w:val="0"/>
+          <w:lang w:val="nl-NL"/>
+        </w:rPr>
+        <w:t>•</w:t>
+      </w:r>
+      <w:bookmarkStart w:id="4" w:name="_GoBack"/>
+      <w:bookmarkEnd w:id="4"/>
+      <w:r>
+        <w:rPr>
+          <w:i w:val="0"/>
+          <w:lang w:val="nl-NL"/>
+        </w:rPr>
+        <w:t xml:space="preserve">Scrapen (Engels: web </w:t>
+      </w:r>
+      <w:proofErr w:type="spellStart"/>
+      <w:r>
+        <w:rPr>
+          <w:i w:val="0"/>
+          <w:lang w:val="nl-NL"/>
+        </w:rPr>
+        <w:t>scraping</w:t>
+      </w:r>
+      <w:proofErr w:type="spellEnd"/>
+      <w:r>
+        <w:rPr>
+          <w:i w:val="0"/>
+          <w:lang w:val="nl-NL"/>
+        </w:rPr>
+        <w:t>) is een computertechniek waarbij software wordt gebruikt om informatie van webpagina's te extraheren en al dan niet te analyseren.</w:t>
       </w:r>
     </w:p>
     <w:p>
       <w:pPr>
         <w:pStyle w:val="Kop1"/>
       </w:pPr>
-      <w:bookmarkStart w:id="4" w:name="_Toc72416246"/>
+      <w:bookmarkStart w:id="5" w:name="_Toc72416246"/>
       <w:r>
         <w:t xml:space="preserve">3 </w:t>
       </w:r>
@@ -1393,7 +1459,7 @@
       <w:r>
         <w:t xml:space="preserve"> ontwikkelomgeving</w:t>
       </w:r>
-      <w:bookmarkEnd w:id="4"/>
+      <w:bookmarkEnd w:id="5"/>
     </w:p>
     <w:p>
       <w:pPr>
@@ -1840,7 +1906,7 @@
               <w:rPr>
                 <w:lang w:val="nl-NL"/>
               </w:rPr>
-              <w:t>2102 (16.0.13801.20360)</w:t>
+              <w:t>2105 (16.0.13929.20372)</w:t>
             </w:r>
           </w:p>
         </w:tc>
@@ -2028,7 +2094,7 @@
       <w:pPr>
         <w:pStyle w:val="Kop1"/>
       </w:pPr>
-      <w:bookmarkStart w:id="5" w:name="_Toc72416247"/>
+      <w:bookmarkStart w:id="6" w:name="_Toc72416247"/>
       <w:r>
         <w:t xml:space="preserve">4 </w:t>
       </w:r>
@@ -2038,7 +2104,7 @@
       <w:r>
         <w:t xml:space="preserve"> ontwikkelomgeving</w:t>
       </w:r>
-      <w:bookmarkEnd w:id="5"/>
+      <w:bookmarkEnd w:id="6"/>
     </w:p>
     <w:p>
       <w:pPr>
@@ -2225,6 +2291,7 @@
           <w:i w:val="0"/>
           <w:lang w:val="nl-NL"/>
         </w:rPr>
+        <w:lastRenderedPageBreak/>
         <w:t>Opslag: 10 gigabyte aan vrije ruimte</w:t>
       </w:r>
     </w:p>
@@ -2257,15 +2324,14 @@
       <w:pPr>
         <w:pStyle w:val="Kop1"/>
       </w:pPr>
-      <w:bookmarkStart w:id="6" w:name="_Toc72416248"/>
-      <w:r>
-        <w:lastRenderedPageBreak/>
+      <w:bookmarkStart w:id="7" w:name="_Toc72416248"/>
+      <w:r>
         <w:t xml:space="preserve">5 </w:t>
       </w:r>
       <w:r>
         <w:t>Testen ontwikkelomgeving</w:t>
       </w:r>
-      <w:bookmarkEnd w:id="6"/>
+      <w:bookmarkEnd w:id="7"/>
     </w:p>
     <w:p>
       <w:pPr>
@@ -2685,14 +2751,14 @@
       <w:pPr>
         <w:pStyle w:val="Kop1"/>
       </w:pPr>
-      <w:bookmarkStart w:id="7" w:name="_Toc72416249"/>
+      <w:bookmarkStart w:id="8" w:name="_Toc72416249"/>
       <w:r>
         <w:t xml:space="preserve">6 </w:t>
       </w:r>
       <w:r>
         <w:t>Instellingen en wijzigingen</w:t>
       </w:r>
-      <w:bookmarkEnd w:id="7"/>
+      <w:bookmarkEnd w:id="8"/>
     </w:p>
     <w:p>
       <w:r>
@@ -3030,18 +3096,13 @@
     </w:p>
     <w:p>
       <w:r>
-        <w:t>HTTPS is een uitwisseling methode waarmee de data versleuteld verstuurd word,</w:t>
-      </w:r>
-      <w:bookmarkStart w:id="8" w:name="_GoBack"/>
-      <w:bookmarkEnd w:id="8"/>
-      <w:r>
-        <w:t xml:space="preserve"> </w:t>
+        <w:t xml:space="preserve">HTTPS is een uitwisseling methode waarmee de data versleuteld verstuurd word, </w:t>
       </w:r>
       <w:r>
         <w:t>waardoor het voor een buitenstaander, bijvoorbeeld iemand die afluistert, onmogelijk zou moeten zijn om te weten welke gegevens verstuurd worden</w:t>
       </w:r>
       <w:r>
-        <w:t xml:space="preserve">  </w:t>
+        <w:t>.</w:t>
       </w:r>
       <w:r>
         <w:br/>
@@ -3654,7 +3715,7 @@
             <w:sz w:val="16"/>
             <w:szCs w:val="16"/>
           </w:rPr>
-          <w:t>9</w:t>
+          <w:t>5</w:t>
         </w:r>
         <w:r>
           <w:rPr>
@@ -6395,8 +6456,10 @@
   <w:rsids>
     <w:rsidRoot w:val="00DE519B"/>
     <w:rsid w:val="00295E9D"/>
+    <w:rsid w:val="0044420F"/>
     <w:rsid w:val="00713068"/>
     <w:rsid w:val="008E72C8"/>
+    <w:rsid w:val="00AD454A"/>
     <w:rsid w:val="00C602A4"/>
     <w:rsid w:val="00DE519B"/>
   </w:rsids>
@@ -7485,7 +7548,7 @@
 </file>
 
 <file path=customXml/itemProps4.xml><?xml version="1.0" encoding="utf-8"?>
-<ds:datastoreItem xmlns:ds="http://schemas.openxmlformats.org/officeDocument/2006/customXml" ds:itemID="{30C94C5B-5E5A-4FF8-B6C5-EB7BC17421EA}">
+<ds:datastoreItem xmlns:ds="http://schemas.openxmlformats.org/officeDocument/2006/customXml" ds:itemID="{C8225524-58D9-4B7B-88B3-C429616C6E8A}">
   <ds:schemaRefs>
     <ds:schemaRef ds:uri="http://schemas.openxmlformats.org/officeDocument/2006/bibliography"/>
   </ds:schemaRefs>

</xml_diff>